<commit_message>
added table in pander
</commit_message>
<xml_diff>
--- a/data-driven-report-demo/data-driven-report-demo.docx
+++ b/data-driven-report-demo/data-driven-report-demo.docx
@@ -47,7 +47,7 @@
         <w:pStyle w:val="Date"/>
       </w:pPr>
       <w:r>
-        <w:t xml:space="preserve">2019-08-12</w:t>
+        <w:t xml:space="preserve">2019-11-14</w:t>
       </w:r>
     </w:p>
     <w:sdt>
@@ -109,7 +109,7 @@
       <w:r>
         <w:drawing>
           <wp:inline>
-            <wp:extent cx="4620126" cy="2772075"/>
+            <wp:extent cx="6096000" cy="3657600"/>
             <wp:effectExtent b="0" l="0" r="0" t="0"/>
             <wp:docPr descr="" title="" id="1" name="Picture"/>
             <a:graphic>
@@ -130,7 +130,7 @@
                   <pic:spPr bwMode="auto">
                     <a:xfrm>
                       <a:off x="0" y="0"/>
-                      <a:ext cx="4620126" cy="2772075"/>
+                      <a:ext cx="6096000" cy="3657600"/>
                     </a:xfrm>
                     <a:prstGeom prst="rect">
                       <a:avLst/>
@@ -174,7 +174,7 @@
       <w:r>
         <w:drawing>
           <wp:inline>
-            <wp:extent cx="4620126" cy="2772075"/>
+            <wp:extent cx="6096000" cy="3657600"/>
             <wp:effectExtent b="0" l="0" r="0" t="0"/>
             <wp:docPr descr="" title="" id="1" name="Picture"/>
             <a:graphic>
@@ -195,7 +195,7 @@
                   <pic:spPr bwMode="auto">
                     <a:xfrm>
                       <a:off x="0" y="0"/>
-                      <a:ext cx="4620126" cy="2772075"/>
+                      <a:ext cx="6096000" cy="3657600"/>
                     </a:xfrm>
                     <a:prstGeom prst="rect">
                       <a:avLst/>
@@ -232,6 +232,574 @@
         <w:t xml:space="preserve">Lorem ipsum dolor sit amet, consectetur adipiscing elit, sed do eiusmod tempor incididunt ut labore et dolore magna aliqua. Ut enim ad minim veniam, quis nostrud exercitation ullamco laboris nisi ut aliquip ex ea commodo consequat. Duis aute irure dolor in reprehenderit in voluptate velit esse cillum dolore eu fugiat nulla pariatur. Excepteur sint occaecat cupidatat non proident, sunt in culpa qui officia deserunt mollit anim id est laborum.</w:t>
       </w:r>
     </w:p>
+    <w:p>
+      <w:pPr>
+        <w:pStyle w:val="TableCaption"/>
+      </w:pPr>
+      <w:r>
+        <w:t xml:space="preserve">Data Points by Continent</w:t>
+      </w:r>
+    </w:p>
+    <w:tbl>
+      <w:tblPr>
+        <w:tblStyle w:val="Table"/>
+        <w:tblW w:type="pct" w:w="3194.4444444444443"/>
+        <w:tblLook w:firstRow="1"/>
+        <w:tblCaption w:val="Data Points by Continent"/>
+      </w:tblPr>
+      <w:tblGrid>
+        <w:gridCol w:w="990"/>
+        <w:gridCol w:w="1210"/>
+        <w:gridCol w:w="770"/>
+        <w:gridCol w:w="990"/>
+        <w:gridCol w:w="1100"/>
+      </w:tblGrid>
+      <w:tr>
+        <w:trPr>
+          <w:cnfStyle w:firstRow="1"/>
+        </w:trPr>
+        <w:tc>
+          <w:tcPr>
+            <w:tcBorders>
+              <w:bottom w:val="single"/>
+            </w:tcBorders>
+            <w:vAlign w:val="bottom"/>
+          </w:tcPr>
+          <w:p>
+            <w:pPr>
+              <w:pStyle w:val="Compact"/>
+              <w:jc w:val="center"/>
+            </w:pPr>
+            <w:r>
+              <w:t xml:space="preserve">Africa</w:t>
+            </w:r>
+          </w:p>
+        </w:tc>
+        <w:tc>
+          <w:tcPr>
+            <w:tcBorders>
+              <w:bottom w:val="single"/>
+            </w:tcBorders>
+            <w:vAlign w:val="bottom"/>
+          </w:tcPr>
+          <w:p>
+            <w:pPr>
+              <w:pStyle w:val="Compact"/>
+              <w:jc w:val="center"/>
+            </w:pPr>
+            <w:r>
+              <w:t xml:space="preserve">Americas</w:t>
+            </w:r>
+          </w:p>
+        </w:tc>
+        <w:tc>
+          <w:tcPr>
+            <w:tcBorders>
+              <w:bottom w:val="single"/>
+            </w:tcBorders>
+            <w:vAlign w:val="bottom"/>
+          </w:tcPr>
+          <w:p>
+            <w:pPr>
+              <w:pStyle w:val="Compact"/>
+              <w:jc w:val="center"/>
+            </w:pPr>
+            <w:r>
+              <w:t xml:space="preserve">Asia</w:t>
+            </w:r>
+          </w:p>
+        </w:tc>
+        <w:tc>
+          <w:tcPr>
+            <w:tcBorders>
+              <w:bottom w:val="single"/>
+            </w:tcBorders>
+            <w:vAlign w:val="bottom"/>
+          </w:tcPr>
+          <w:p>
+            <w:pPr>
+              <w:pStyle w:val="Compact"/>
+              <w:jc w:val="center"/>
+            </w:pPr>
+            <w:r>
+              <w:t xml:space="preserve">Europe</w:t>
+            </w:r>
+          </w:p>
+        </w:tc>
+        <w:tc>
+          <w:tcPr>
+            <w:tcBorders>
+              <w:bottom w:val="single"/>
+            </w:tcBorders>
+            <w:vAlign w:val="bottom"/>
+          </w:tcPr>
+          <w:p>
+            <w:pPr>
+              <w:pStyle w:val="Compact"/>
+              <w:jc w:val="center"/>
+            </w:pPr>
+            <w:r>
+              <w:t xml:space="preserve">Oceania</w:t>
+            </w:r>
+          </w:p>
+        </w:tc>
+      </w:tr>
+      <w:tr>
+        <w:tc>
+          <w:p>
+            <w:pPr>
+              <w:pStyle w:val="Compact"/>
+              <w:jc w:val="center"/>
+            </w:pPr>
+            <w:r>
+              <w:t xml:space="preserve">624</w:t>
+            </w:r>
+          </w:p>
+        </w:tc>
+        <w:tc>
+          <w:p>
+            <w:pPr>
+              <w:pStyle w:val="Compact"/>
+              <w:jc w:val="center"/>
+            </w:pPr>
+            <w:r>
+              <w:t xml:space="preserve">300</w:t>
+            </w:r>
+          </w:p>
+        </w:tc>
+        <w:tc>
+          <w:p>
+            <w:pPr>
+              <w:pStyle w:val="Compact"/>
+              <w:jc w:val="center"/>
+            </w:pPr>
+            <w:r>
+              <w:t xml:space="preserve">396</w:t>
+            </w:r>
+          </w:p>
+        </w:tc>
+        <w:tc>
+          <w:p>
+            <w:pPr>
+              <w:pStyle w:val="Compact"/>
+              <w:jc w:val="center"/>
+            </w:pPr>
+            <w:r>
+              <w:t xml:space="preserve">360</w:t>
+            </w:r>
+          </w:p>
+        </w:tc>
+        <w:tc>
+          <w:p>
+            <w:pPr>
+              <w:pStyle w:val="Compact"/>
+              <w:jc w:val="center"/>
+            </w:pPr>
+            <w:r>
+              <w:t xml:space="preserve">24</w:t>
+            </w:r>
+          </w:p>
+        </w:tc>
+      </w:tr>
+    </w:tbl>
+    <w:p>
+      <w:pPr>
+        <w:pStyle w:val="TableCaption"/>
+      </w:pPr>
+      <w:r>
+        <w:t xml:space="preserve">Life Expectancy</w:t>
+      </w:r>
+    </w:p>
+    <w:tbl>
+      <w:tblPr>
+        <w:tblStyle w:val="Table"/>
+        <w:tblW w:type="pct" w:w="3541.666666666667"/>
+        <w:tblLook w:firstRow="1"/>
+        <w:tblCaption w:val="Life Expectancy"/>
+      </w:tblPr>
+      <w:tblGrid>
+        <w:gridCol w:w="770"/>
+        <w:gridCol w:w="1100"/>
+        <w:gridCol w:w="990"/>
+        <w:gridCol w:w="880"/>
+        <w:gridCol w:w="1100"/>
+        <w:gridCol w:w="770"/>
+      </w:tblGrid>
+      <w:tr>
+        <w:trPr>
+          <w:cnfStyle w:firstRow="1"/>
+        </w:trPr>
+        <w:tc>
+          <w:tcPr>
+            <w:tcBorders>
+              <w:bottom w:val="single"/>
+            </w:tcBorders>
+            <w:vAlign w:val="bottom"/>
+          </w:tcPr>
+          <w:p>
+            <w:pPr>
+              <w:pStyle w:val="Compact"/>
+              <w:jc w:val="center"/>
+            </w:pPr>
+            <w:r>
+              <w:t xml:space="preserve">Min.</w:t>
+            </w:r>
+          </w:p>
+        </w:tc>
+        <w:tc>
+          <w:tcPr>
+            <w:tcBorders>
+              <w:bottom w:val="single"/>
+            </w:tcBorders>
+            <w:vAlign w:val="bottom"/>
+          </w:tcPr>
+          <w:p>
+            <w:pPr>
+              <w:pStyle w:val="Compact"/>
+              <w:jc w:val="center"/>
+            </w:pPr>
+            <w:r>
+              <w:t xml:space="preserve">1st Qu.</w:t>
+            </w:r>
+          </w:p>
+        </w:tc>
+        <w:tc>
+          <w:tcPr>
+            <w:tcBorders>
+              <w:bottom w:val="single"/>
+            </w:tcBorders>
+            <w:vAlign w:val="bottom"/>
+          </w:tcPr>
+          <w:p>
+            <w:pPr>
+              <w:pStyle w:val="Compact"/>
+              <w:jc w:val="center"/>
+            </w:pPr>
+            <w:r>
+              <w:t xml:space="preserve">Median</w:t>
+            </w:r>
+          </w:p>
+        </w:tc>
+        <w:tc>
+          <w:tcPr>
+            <w:tcBorders>
+              <w:bottom w:val="single"/>
+            </w:tcBorders>
+            <w:vAlign w:val="bottom"/>
+          </w:tcPr>
+          <w:p>
+            <w:pPr>
+              <w:pStyle w:val="Compact"/>
+              <w:jc w:val="center"/>
+            </w:pPr>
+            <w:r>
+              <w:t xml:space="preserve">Mean</w:t>
+            </w:r>
+          </w:p>
+        </w:tc>
+        <w:tc>
+          <w:tcPr>
+            <w:tcBorders>
+              <w:bottom w:val="single"/>
+            </w:tcBorders>
+            <w:vAlign w:val="bottom"/>
+          </w:tcPr>
+          <w:p>
+            <w:pPr>
+              <w:pStyle w:val="Compact"/>
+              <w:jc w:val="center"/>
+            </w:pPr>
+            <w:r>
+              <w:t xml:space="preserve">3rd Qu.</w:t>
+            </w:r>
+          </w:p>
+        </w:tc>
+        <w:tc>
+          <w:tcPr>
+            <w:tcBorders>
+              <w:bottom w:val="single"/>
+            </w:tcBorders>
+            <w:vAlign w:val="bottom"/>
+          </w:tcPr>
+          <w:p>
+            <w:pPr>
+              <w:pStyle w:val="Compact"/>
+              <w:jc w:val="center"/>
+            </w:pPr>
+            <w:r>
+              <w:t xml:space="preserve">Max.</w:t>
+            </w:r>
+          </w:p>
+        </w:tc>
+      </w:tr>
+      <w:tr>
+        <w:tc>
+          <w:p>
+            <w:pPr>
+              <w:pStyle w:val="Compact"/>
+              <w:jc w:val="center"/>
+            </w:pPr>
+            <w:r>
+              <w:t xml:space="preserve">23.6</w:t>
+            </w:r>
+          </w:p>
+        </w:tc>
+        <w:tc>
+          <w:p>
+            <w:pPr>
+              <w:pStyle w:val="Compact"/>
+              <w:jc w:val="center"/>
+            </w:pPr>
+            <w:r>
+              <w:t xml:space="preserve">48.2</w:t>
+            </w:r>
+          </w:p>
+        </w:tc>
+        <w:tc>
+          <w:p>
+            <w:pPr>
+              <w:pStyle w:val="Compact"/>
+              <w:jc w:val="center"/>
+            </w:pPr>
+            <w:r>
+              <w:t xml:space="preserve">60.71</w:t>
+            </w:r>
+          </w:p>
+        </w:tc>
+        <w:tc>
+          <w:p>
+            <w:pPr>
+              <w:pStyle w:val="Compact"/>
+              <w:jc w:val="center"/>
+            </w:pPr>
+            <w:r>
+              <w:t xml:space="preserve">59.47</w:t>
+            </w:r>
+          </w:p>
+        </w:tc>
+        <w:tc>
+          <w:p>
+            <w:pPr>
+              <w:pStyle w:val="Compact"/>
+              <w:jc w:val="center"/>
+            </w:pPr>
+            <w:r>
+              <w:t xml:space="preserve">70.85</w:t>
+            </w:r>
+          </w:p>
+        </w:tc>
+        <w:tc>
+          <w:p>
+            <w:pPr>
+              <w:pStyle w:val="Compact"/>
+              <w:jc w:val="center"/>
+            </w:pPr>
+            <w:r>
+              <w:t xml:space="preserve">82.6</w:t>
+            </w:r>
+          </w:p>
+        </w:tc>
+      </w:tr>
+    </w:tbl>
+    <w:p>
+      <w:pPr>
+        <w:pStyle w:val="TableCaption"/>
+      </w:pPr>
+      <w:r>
+        <w:t xml:space="preserve">GDP Per Capita</w:t>
+      </w:r>
+    </w:p>
+    <w:tbl>
+      <w:tblPr>
+        <w:tblStyle w:val="Table"/>
+        <w:tblW w:type="pct" w:w="3750.0"/>
+        <w:tblLook w:firstRow="1"/>
+        <w:tblCaption w:val="GDP Per Capita"/>
+      </w:tblPr>
+      <w:tblGrid>
+        <w:gridCol w:w="880"/>
+        <w:gridCol w:w="1100"/>
+        <w:gridCol w:w="990"/>
+        <w:gridCol w:w="770"/>
+        <w:gridCol w:w="1100"/>
+        <w:gridCol w:w="1100"/>
+      </w:tblGrid>
+      <w:tr>
+        <w:trPr>
+          <w:cnfStyle w:firstRow="1"/>
+        </w:trPr>
+        <w:tc>
+          <w:tcPr>
+            <w:tcBorders>
+              <w:bottom w:val="single"/>
+            </w:tcBorders>
+            <w:vAlign w:val="bottom"/>
+          </w:tcPr>
+          <w:p>
+            <w:pPr>
+              <w:pStyle w:val="Compact"/>
+              <w:jc w:val="center"/>
+            </w:pPr>
+            <w:r>
+              <w:t xml:space="preserve">Min.</w:t>
+            </w:r>
+          </w:p>
+        </w:tc>
+        <w:tc>
+          <w:tcPr>
+            <w:tcBorders>
+              <w:bottom w:val="single"/>
+            </w:tcBorders>
+            <w:vAlign w:val="bottom"/>
+          </w:tcPr>
+          <w:p>
+            <w:pPr>
+              <w:pStyle w:val="Compact"/>
+              <w:jc w:val="center"/>
+            </w:pPr>
+            <w:r>
+              <w:t xml:space="preserve">1st Qu.</w:t>
+            </w:r>
+          </w:p>
+        </w:tc>
+        <w:tc>
+          <w:tcPr>
+            <w:tcBorders>
+              <w:bottom w:val="single"/>
+            </w:tcBorders>
+            <w:vAlign w:val="bottom"/>
+          </w:tcPr>
+          <w:p>
+            <w:pPr>
+              <w:pStyle w:val="Compact"/>
+              <w:jc w:val="center"/>
+            </w:pPr>
+            <w:r>
+              <w:t xml:space="preserve">Median</w:t>
+            </w:r>
+          </w:p>
+        </w:tc>
+        <w:tc>
+          <w:tcPr>
+            <w:tcBorders>
+              <w:bottom w:val="single"/>
+            </w:tcBorders>
+            <w:vAlign w:val="bottom"/>
+          </w:tcPr>
+          <w:p>
+            <w:pPr>
+              <w:pStyle w:val="Compact"/>
+              <w:jc w:val="center"/>
+            </w:pPr>
+            <w:r>
+              <w:t xml:space="preserve">Mean</w:t>
+            </w:r>
+          </w:p>
+        </w:tc>
+        <w:tc>
+          <w:tcPr>
+            <w:tcBorders>
+              <w:bottom w:val="single"/>
+            </w:tcBorders>
+            <w:vAlign w:val="bottom"/>
+          </w:tcPr>
+          <w:p>
+            <w:pPr>
+              <w:pStyle w:val="Compact"/>
+              <w:jc w:val="center"/>
+            </w:pPr>
+            <w:r>
+              <w:t xml:space="preserve">3rd Qu.</w:t>
+            </w:r>
+          </w:p>
+        </w:tc>
+        <w:tc>
+          <w:tcPr>
+            <w:tcBorders>
+              <w:bottom w:val="single"/>
+            </w:tcBorders>
+            <w:vAlign w:val="bottom"/>
+          </w:tcPr>
+          <w:p>
+            <w:pPr>
+              <w:pStyle w:val="Compact"/>
+              <w:jc w:val="center"/>
+            </w:pPr>
+            <w:r>
+              <w:t xml:space="preserve">Max.</w:t>
+            </w:r>
+          </w:p>
+        </w:tc>
+      </w:tr>
+      <w:tr>
+        <w:tc>
+          <w:p>
+            <w:pPr>
+              <w:pStyle w:val="Compact"/>
+              <w:jc w:val="center"/>
+            </w:pPr>
+            <w:r>
+              <w:t xml:space="preserve">241.2</w:t>
+            </w:r>
+          </w:p>
+        </w:tc>
+        <w:tc>
+          <w:p>
+            <w:pPr>
+              <w:pStyle w:val="Compact"/>
+              <w:jc w:val="center"/>
+            </w:pPr>
+            <w:r>
+              <w:t xml:space="preserve">1202</w:t>
+            </w:r>
+          </w:p>
+        </w:tc>
+        <w:tc>
+          <w:p>
+            <w:pPr>
+              <w:pStyle w:val="Compact"/>
+              <w:jc w:val="center"/>
+            </w:pPr>
+            <w:r>
+              <w:t xml:space="preserve">3532</w:t>
+            </w:r>
+          </w:p>
+        </w:tc>
+        <w:tc>
+          <w:p>
+            <w:pPr>
+              <w:pStyle w:val="Compact"/>
+              <w:jc w:val="center"/>
+            </w:pPr>
+            <w:r>
+              <w:t xml:space="preserve">7215</w:t>
+            </w:r>
+          </w:p>
+        </w:tc>
+        <w:tc>
+          <w:p>
+            <w:pPr>
+              <w:pStyle w:val="Compact"/>
+              <w:jc w:val="center"/>
+            </w:pPr>
+            <w:r>
+              <w:t xml:space="preserve">9325</w:t>
+            </w:r>
+          </w:p>
+        </w:tc>
+        <w:tc>
+          <w:p>
+            <w:pPr>
+              <w:pStyle w:val="Compact"/>
+              <w:jc w:val="center"/>
+            </w:pPr>
+            <w:r>
+              <w:t xml:space="preserve">113523</w:t>
+            </w:r>
+          </w:p>
+        </w:tc>
+      </w:tr>
+    </w:tbl>
     <w:p>
       <w:pPr>
         <w:pStyle w:val="Heading1"/>

</xml_diff>

<commit_message>
testing different table formats; back to pander
</commit_message>
<xml_diff>
--- a/data-driven-report-demo/data-driven-report-demo.docx
+++ b/data-driven-report-demo/data-driven-report-demo.docx
@@ -47,7 +47,7 @@
         <w:pStyle w:val="Date"/>
       </w:pPr>
       <w:r>
-        <w:t xml:space="preserve">2019-12-13</w:t>
+        <w:t xml:space="preserve">2019-12-17</w:t>
       </w:r>
     </w:p>
     <w:sdt>
@@ -232,176 +232,6 @@
         <w:t xml:space="preserve">Lorem ipsum dolor sit amet, consectetur adipiscing elit, sed do eiusmod tempor incididunt ut labore et dolore magna aliqua. Ut enim ad minim veniam, quis nostrud exercitation ullamco laboris nisi ut aliquip ex ea commodo consequat. Duis aute irure dolor in reprehenderit in voluptate velit esse cillum dolore eu fugiat nulla pariatur. Excepteur sint occaecat cupidatat non proident, sunt in culpa qui officia deserunt mollit anim id est laborum.</w:t>
       </w:r>
     </w:p>
-    <w:p>
-      <w:pPr>
-        <w:pStyle w:val="TableCaption"/>
-      </w:pPr>
-      <w:r>
-        <w:t xml:space="preserve">Data Points by Continent</w:t>
-      </w:r>
-    </w:p>
-    <w:tbl>
-      <w:tblPr>
-        <w:tblStyle w:val="Table"/>
-        <w:tblW w:type="pct" w:w="3194.4444444444443"/>
-        <w:tblLook w:firstRow="1"/>
-        <w:tblCaption w:val="Data Points by Continent"/>
-      </w:tblPr>
-      <w:tblGrid>
-        <w:gridCol w:w="990"/>
-        <w:gridCol w:w="1210"/>
-        <w:gridCol w:w="770"/>
-        <w:gridCol w:w="990"/>
-        <w:gridCol w:w="1100"/>
-      </w:tblGrid>
-      <w:tr>
-        <w:trPr>
-          <w:cnfStyle w:firstRow="1"/>
-        </w:trPr>
-        <w:tc>
-          <w:tcPr>
-            <w:tcBorders>
-              <w:bottom w:val="single"/>
-            </w:tcBorders>
-            <w:vAlign w:val="bottom"/>
-          </w:tcPr>
-          <w:p>
-            <w:pPr>
-              <w:pStyle w:val="Compact"/>
-              <w:jc w:val="center"/>
-            </w:pPr>
-            <w:r>
-              <w:t xml:space="preserve">Africa</w:t>
-            </w:r>
-          </w:p>
-        </w:tc>
-        <w:tc>
-          <w:tcPr>
-            <w:tcBorders>
-              <w:bottom w:val="single"/>
-            </w:tcBorders>
-            <w:vAlign w:val="bottom"/>
-          </w:tcPr>
-          <w:p>
-            <w:pPr>
-              <w:pStyle w:val="Compact"/>
-              <w:jc w:val="center"/>
-            </w:pPr>
-            <w:r>
-              <w:t xml:space="preserve">Americas</w:t>
-            </w:r>
-          </w:p>
-        </w:tc>
-        <w:tc>
-          <w:tcPr>
-            <w:tcBorders>
-              <w:bottom w:val="single"/>
-            </w:tcBorders>
-            <w:vAlign w:val="bottom"/>
-          </w:tcPr>
-          <w:p>
-            <w:pPr>
-              <w:pStyle w:val="Compact"/>
-              <w:jc w:val="center"/>
-            </w:pPr>
-            <w:r>
-              <w:t xml:space="preserve">Asia</w:t>
-            </w:r>
-          </w:p>
-        </w:tc>
-        <w:tc>
-          <w:tcPr>
-            <w:tcBorders>
-              <w:bottom w:val="single"/>
-            </w:tcBorders>
-            <w:vAlign w:val="bottom"/>
-          </w:tcPr>
-          <w:p>
-            <w:pPr>
-              <w:pStyle w:val="Compact"/>
-              <w:jc w:val="center"/>
-            </w:pPr>
-            <w:r>
-              <w:t xml:space="preserve">Europe</w:t>
-            </w:r>
-          </w:p>
-        </w:tc>
-        <w:tc>
-          <w:tcPr>
-            <w:tcBorders>
-              <w:bottom w:val="single"/>
-            </w:tcBorders>
-            <w:vAlign w:val="bottom"/>
-          </w:tcPr>
-          <w:p>
-            <w:pPr>
-              <w:pStyle w:val="Compact"/>
-              <w:jc w:val="center"/>
-            </w:pPr>
-            <w:r>
-              <w:t xml:space="preserve">Oceania</w:t>
-            </w:r>
-          </w:p>
-        </w:tc>
-      </w:tr>
-      <w:tr>
-        <w:tc>
-          <w:p>
-            <w:pPr>
-              <w:pStyle w:val="Compact"/>
-              <w:jc w:val="center"/>
-            </w:pPr>
-            <w:r>
-              <w:t xml:space="preserve">624</w:t>
-            </w:r>
-          </w:p>
-        </w:tc>
-        <w:tc>
-          <w:p>
-            <w:pPr>
-              <w:pStyle w:val="Compact"/>
-              <w:jc w:val="center"/>
-            </w:pPr>
-            <w:r>
-              <w:t xml:space="preserve">300</w:t>
-            </w:r>
-          </w:p>
-        </w:tc>
-        <w:tc>
-          <w:p>
-            <w:pPr>
-              <w:pStyle w:val="Compact"/>
-              <w:jc w:val="center"/>
-            </w:pPr>
-            <w:r>
-              <w:t xml:space="preserve">396</w:t>
-            </w:r>
-          </w:p>
-        </w:tc>
-        <w:tc>
-          <w:p>
-            <w:pPr>
-              <w:pStyle w:val="Compact"/>
-              <w:jc w:val="center"/>
-            </w:pPr>
-            <w:r>
-              <w:t xml:space="preserve">360</w:t>
-            </w:r>
-          </w:p>
-        </w:tc>
-        <w:tc>
-          <w:p>
-            <w:pPr>
-              <w:pStyle w:val="Compact"/>
-              <w:jc w:val="center"/>
-            </w:pPr>
-            <w:r>
-              <w:t xml:space="preserve">24</w:t>
-            </w:r>
-          </w:p>
-        </w:tc>
-      </w:tr>
-    </w:tbl>
     <w:p>
       <w:pPr>
         <w:pStyle w:val="TableCaption"/>

</xml_diff>

<commit_message>
major reorganization and re-rendering
</commit_message>
<xml_diff>
--- a/data-driven-report-demo/data-driven-report-demo.docx
+++ b/data-driven-report-demo/data-driven-report-demo.docx
@@ -47,7 +47,7 @@
         <w:pStyle w:val="Date"/>
       </w:pPr>
       <w:r>
-        <w:t xml:space="preserve">2021-04-13</w:t>
+        <w:t xml:space="preserve">2021-10-11</w:t>
       </w:r>
     </w:p>
     <w:sdt>
@@ -126,7 +126,7 @@
       <w:r>
         <w:drawing>
           <wp:inline>
-            <wp:extent cx="4620126" cy="2772075"/>
+            <wp:extent cx="6096000" cy="3657600"/>
             <wp:effectExtent b="0" l="0" r="0" t="0"/>
             <wp:docPr descr="" title="" id="1" name="Picture"/>
             <a:graphic>
@@ -147,7 +147,7 @@
                   <pic:spPr bwMode="auto">
                     <a:xfrm>
                       <a:off x="0" y="0"/>
-                      <a:ext cx="4620126" cy="2772075"/>
+                      <a:ext cx="6096000" cy="3657600"/>
                     </a:xfrm>
                     <a:prstGeom prst="rect">
                       <a:avLst/>
@@ -235,7 +235,7 @@
       <w:r>
         <w:drawing>
           <wp:inline>
-            <wp:extent cx="4620126" cy="2772075"/>
+            <wp:extent cx="6096000" cy="3657600"/>
             <wp:effectExtent b="0" l="0" r="0" t="0"/>
             <wp:docPr descr="" title="" id="1" name="Picture"/>
             <a:graphic>
@@ -256,7 +256,7 @@
                   <pic:spPr bwMode="auto">
                     <a:xfrm>
                       <a:off x="0" y="0"/>
-                      <a:ext cx="4620126" cy="2772075"/>
+                      <a:ext cx="6096000" cy="3657600"/>
                     </a:xfrm>
                     <a:prstGeom prst="rect">
                       <a:avLst/>
@@ -286,7 +286,7 @@
     <w:tbl>
       <w:tblPr>
         <w:tblStyle w:val="Table"/>
-        <w:tblW w:type="pct" w:w="3541.666666666667"/>
+        <w:tblW w:type="pct" w:w="3542"/>
         <w:tblLook w:firstRow="1" w:lastRow="0" w:firstColumn="0" w:lastColumn="0" w:noHBand="0" w:noVBand="0" w:val="0020"/>
         <w:tblCaption w:val="Life Expectancy"/>
       </w:tblPr>
@@ -299,7 +299,11 @@
         <w:gridCol w:w="770"/>
       </w:tblGrid>
       <w:tr>
+        <w:trPr>
+          <w:tblHeader w:val="true"/>
+        </w:trPr>
         <w:tc>
+          <w:tcPr/>
           <w:p>
             <w:pPr>
               <w:pStyle w:val="Compact"/>
@@ -311,6 +315,7 @@
           </w:p>
         </w:tc>
         <w:tc>
+          <w:tcPr/>
           <w:p>
             <w:pPr>
               <w:pStyle w:val="Compact"/>
@@ -322,6 +327,7 @@
           </w:p>
         </w:tc>
         <w:tc>
+          <w:tcPr/>
           <w:p>
             <w:pPr>
               <w:pStyle w:val="Compact"/>
@@ -333,6 +339,7 @@
           </w:p>
         </w:tc>
         <w:tc>
+          <w:tcPr/>
           <w:p>
             <w:pPr>
               <w:pStyle w:val="Compact"/>
@@ -344,6 +351,7 @@
           </w:p>
         </w:tc>
         <w:tc>
+          <w:tcPr/>
           <w:p>
             <w:pPr>
               <w:pStyle w:val="Compact"/>
@@ -355,6 +363,7 @@
           </w:p>
         </w:tc>
         <w:tc>
+          <w:tcPr/>
           <w:p>
             <w:pPr>
               <w:pStyle w:val="Compact"/>
@@ -368,6 +377,7 @@
       </w:tr>
       <w:tr>
         <w:tc>
+          <w:tcPr/>
           <w:p>
             <w:pPr>
               <w:pStyle w:val="Compact"/>
@@ -379,6 +389,7 @@
           </w:p>
         </w:tc>
         <w:tc>
+          <w:tcPr/>
           <w:p>
             <w:pPr>
               <w:pStyle w:val="Compact"/>
@@ -390,6 +401,7 @@
           </w:p>
         </w:tc>
         <w:tc>
+          <w:tcPr/>
           <w:p>
             <w:pPr>
               <w:pStyle w:val="Compact"/>
@@ -401,6 +413,7 @@
           </w:p>
         </w:tc>
         <w:tc>
+          <w:tcPr/>
           <w:p>
             <w:pPr>
               <w:pStyle w:val="Compact"/>
@@ -412,6 +425,7 @@
           </w:p>
         </w:tc>
         <w:tc>
+          <w:tcPr/>
           <w:p>
             <w:pPr>
               <w:pStyle w:val="Compact"/>
@@ -423,6 +437,7 @@
           </w:p>
         </w:tc>
         <w:tc>
+          <w:tcPr/>
           <w:p>
             <w:pPr>
               <w:pStyle w:val="Compact"/>
@@ -447,7 +462,7 @@
     <w:tbl>
       <w:tblPr>
         <w:tblStyle w:val="Table"/>
-        <w:tblW w:type="pct" w:w="3750.0"/>
+        <w:tblW w:type="pct" w:w="3750"/>
         <w:tblLook w:firstRow="1" w:lastRow="0" w:firstColumn="0" w:lastColumn="0" w:noHBand="0" w:noVBand="0" w:val="0020"/>
         <w:tblCaption w:val="GDP Per Capita"/>
       </w:tblPr>
@@ -460,7 +475,11 @@
         <w:gridCol w:w="1100"/>
       </w:tblGrid>
       <w:tr>
+        <w:trPr>
+          <w:tblHeader w:val="true"/>
+        </w:trPr>
         <w:tc>
+          <w:tcPr/>
           <w:p>
             <w:pPr>
               <w:pStyle w:val="Compact"/>
@@ -472,6 +491,7 @@
           </w:p>
         </w:tc>
         <w:tc>
+          <w:tcPr/>
           <w:p>
             <w:pPr>
               <w:pStyle w:val="Compact"/>
@@ -483,6 +503,7 @@
           </w:p>
         </w:tc>
         <w:tc>
+          <w:tcPr/>
           <w:p>
             <w:pPr>
               <w:pStyle w:val="Compact"/>
@@ -494,6 +515,7 @@
           </w:p>
         </w:tc>
         <w:tc>
+          <w:tcPr/>
           <w:p>
             <w:pPr>
               <w:pStyle w:val="Compact"/>
@@ -505,6 +527,7 @@
           </w:p>
         </w:tc>
         <w:tc>
+          <w:tcPr/>
           <w:p>
             <w:pPr>
               <w:pStyle w:val="Compact"/>
@@ -516,6 +539,7 @@
           </w:p>
         </w:tc>
         <w:tc>
+          <w:tcPr/>
           <w:p>
             <w:pPr>
               <w:pStyle w:val="Compact"/>
@@ -529,6 +553,7 @@
       </w:tr>
       <w:tr>
         <w:tc>
+          <w:tcPr/>
           <w:p>
             <w:pPr>
               <w:pStyle w:val="Compact"/>
@@ -540,6 +565,7 @@
           </w:p>
         </w:tc>
         <w:tc>
+          <w:tcPr/>
           <w:p>
             <w:pPr>
               <w:pStyle w:val="Compact"/>
@@ -551,6 +577,7 @@
           </w:p>
         </w:tc>
         <w:tc>
+          <w:tcPr/>
           <w:p>
             <w:pPr>
               <w:pStyle w:val="Compact"/>
@@ -562,6 +589,7 @@
           </w:p>
         </w:tc>
         <w:tc>
+          <w:tcPr/>
           <w:p>
             <w:pPr>
               <w:pStyle w:val="Compact"/>
@@ -573,6 +601,7 @@
           </w:p>
         </w:tc>
         <w:tc>
+          <w:tcPr/>
           <w:p>
             <w:pPr>
               <w:pStyle w:val="Compact"/>
@@ -584,6 +613,7 @@
           </w:p>
         </w:tc>
         <w:tc>
+          <w:tcPr/>
           <w:p>
             <w:pPr>
               <w:pStyle w:val="Compact"/>
@@ -626,10 +656,10 @@
     </w:p>
     <w:bookmarkEnd w:id="26"/>
     <w:sectPr>
-      <w:footerReference w:type="even" r:id="rId10"/>
-      <w:footerReference w:type="default" r:id="rId9"/>
-      <w:pgSz w:w="12240" w:h="15840"/>
-      <w:pgMar w:top="720" w:right="720" w:bottom="720" w:left="720" w:header="720" w:footer="720" w:gutter="0"/>
+      <w:footerReference r:id="rId10" w:type="even"/>
+      <w:footerReference r:id="rId9" w:type="default"/>
+      <w:pgSz w:h="15840" w:w="12240"/>
+      <w:pgMar w:bottom="720" w:footer="720" w:gutter="0" w:header="720" w:left="720" w:right="720" w:top="720"/>
       <w:cols w:space="720"/>
       <w:docGrid w:linePitch="360"/>
     </w:sectPr>
@@ -786,8 +816,8 @@
 </file>
 
 <file path=word/numbering.xml><?xml version="1.0" encoding="utf-8"?>
-<w:numbering xmlns:wpc="http://schemas.microsoft.com/office/word/2010/wordprocessingCanvas" xmlns:cx="http://schemas.microsoft.com/office/drawing/2014/chartex" xmlns:cx1="http://schemas.microsoft.com/office/drawing/2015/9/8/chartex" xmlns:cx2="http://schemas.microsoft.com/office/drawing/2015/10/21/chartex" xmlns:cx3="http://schemas.microsoft.com/office/drawing/2016/5/9/chartex" xmlns:cx4="http://schemas.microsoft.com/office/drawing/2016/5/10/chartex" xmlns:cx5="http://schemas.microsoft.com/office/drawing/2016/5/11/chartex" xmlns:cx6="http://schemas.microsoft.com/office/drawing/2016/5/12/chartex" xmlns:cx7="http://schemas.microsoft.com/office/drawing/2016/5/13/chartex" xmlns:cx8="http://schemas.microsoft.com/office/drawing/2016/5/14/chartex" xmlns:mc="http://schemas.openxmlformats.org/markup-compatibility/2006" xmlns:aink="http://schemas.microsoft.com/office/drawing/2016/ink" xmlns:am3d="http://schemas.microsoft.com/office/drawing/2017/model3d" xmlns:o="urn:schemas-microsoft-com:office:office" xmlns:r="http://schemas.openxmlformats.org/officeDocument/2006/relationships" xmlns:m="http://schemas.openxmlformats.org/officeDocument/2006/math" xmlns:v="urn:schemas-microsoft-com:vml" xmlns:wp14="http://schemas.microsoft.com/office/word/2010/wordprocessingDrawing" xmlns:wp="http://schemas.openxmlformats.org/drawingml/2006/wordprocessingDrawing" xmlns:w10="urn:schemas-microsoft-com:office:word" xmlns:w="http://schemas.openxmlformats.org/wordprocessingml/2006/main" xmlns:w14="http://schemas.microsoft.com/office/word/2010/wordml" xmlns:w15="http://schemas.microsoft.com/office/word/2012/wordml" xmlns:w16cex="http://schemas.microsoft.com/office/word/2018/wordml/cex" xmlns:w16cid="http://schemas.microsoft.com/office/word/2016/wordml/cid" xmlns:w16="http://schemas.microsoft.com/office/word/2018/wordml" xmlns:w16se="http://schemas.microsoft.com/office/word/2015/wordml/symex" xmlns:wpg="http://schemas.microsoft.com/office/word/2010/wordprocessingGroup" xmlns:wpi="http://schemas.microsoft.com/office/word/2010/wordprocessingInk" xmlns:wne="http://schemas.microsoft.com/office/word/2006/wordml" xmlns:wps="http://schemas.microsoft.com/office/word/2010/wordprocessingShape" mc:Ignorable="w14 w15 w16se w16cid w16 w16cex wp14">
-  <w:abstractNum w:abstractNumId="0" w15:restartNumberingAfterBreak="0">
+<w:numbering xmlns:aink="http://schemas.microsoft.com/office/drawing/2016/ink" xmlns:am3d="http://schemas.microsoft.com/office/drawing/2017/model3d" xmlns:cx="http://schemas.microsoft.com/office/drawing/2014/chartex" xmlns:cx1="http://schemas.microsoft.com/office/drawing/2015/9/8/chartex" xmlns:cx2="http://schemas.microsoft.com/office/drawing/2015/10/21/chartex" xmlns:cx3="http://schemas.microsoft.com/office/drawing/2016/5/9/chartex" xmlns:cx4="http://schemas.microsoft.com/office/drawing/2016/5/10/chartex" xmlns:cx5="http://schemas.microsoft.com/office/drawing/2016/5/11/chartex" xmlns:cx6="http://schemas.microsoft.com/office/drawing/2016/5/12/chartex" xmlns:cx7="http://schemas.microsoft.com/office/drawing/2016/5/13/chartex" xmlns:cx8="http://schemas.microsoft.com/office/drawing/2016/5/14/chartex" xmlns:m="http://schemas.openxmlformats.org/officeDocument/2006/math" xmlns:mc="http://schemas.openxmlformats.org/markup-compatibility/2006" xmlns:o="urn:schemas-microsoft-com:office:office" xmlns:r="http://schemas.openxmlformats.org/officeDocument/2006/relationships" xmlns:v="urn:schemas-microsoft-com:vml" xmlns:w="http://schemas.openxmlformats.org/wordprocessingml/2006/main" xmlns:w10="urn:schemas-microsoft-com:office:word" xmlns:w14="http://schemas.microsoft.com/office/word/2010/wordml" xmlns:w15="http://schemas.microsoft.com/office/word/2012/wordml" xmlns:w16="http://schemas.microsoft.com/office/word/2018/wordml" xmlns:w16cex="http://schemas.microsoft.com/office/word/2018/wordml/cex" xmlns:w16cid="http://schemas.microsoft.com/office/word/2016/wordml/cid" xmlns:w16se="http://schemas.microsoft.com/office/word/2015/wordml/symex" xmlns:wne="http://schemas.microsoft.com/office/word/2006/wordml" xmlns:wp="http://schemas.openxmlformats.org/drawingml/2006/wordprocessingDrawing" xmlns:wp14="http://schemas.microsoft.com/office/word/2010/wordprocessingDrawing" xmlns:wpc="http://schemas.microsoft.com/office/word/2010/wordprocessingCanvas" xmlns:wpg="http://schemas.microsoft.com/office/word/2010/wordprocessingGroup" xmlns:wpi="http://schemas.microsoft.com/office/word/2010/wordprocessingInk" xmlns:wps="http://schemas.microsoft.com/office/word/2010/wordprocessingShape" mc:Ignorable="w14 w15 w16se w16cid w16 w16cex wp14">
+  <w:abstractNum w15:restartNumberingAfterBreak="0" w:abstractNumId="0">
     <w:nsid w:val="FFFFFF7C"/>
     <w:multiLevelType w:val="singleLevel"/>
     <w:tmpl w:val="87B0E19C"/>
@@ -798,13 +828,13 @@
       <w:lvlJc w:val="left"/>
       <w:pPr>
         <w:tabs>
-          <w:tab w:val="num" w:pos="1800"/>
+          <w:tab w:pos="1800" w:val="num"/>
         </w:tabs>
-        <w:ind w:left="1800" w:hanging="360"/>
+        <w:ind w:hanging="360" w:left="1800"/>
       </w:pPr>
     </w:lvl>
   </w:abstractNum>
-  <w:abstractNum w:abstractNumId="1" w15:restartNumberingAfterBreak="0">
+  <w:abstractNum w15:restartNumberingAfterBreak="0" w:abstractNumId="1">
     <w:nsid w:val="FFFFFF7D"/>
     <w:multiLevelType w:val="singleLevel"/>
     <w:tmpl w:val="379016AE"/>
@@ -815,13 +845,13 @@
       <w:lvlJc w:val="left"/>
       <w:pPr>
         <w:tabs>
-          <w:tab w:val="num" w:pos="1440"/>
+          <w:tab w:pos="1440" w:val="num"/>
         </w:tabs>
-        <w:ind w:left="1440" w:hanging="360"/>
+        <w:ind w:hanging="360" w:left="1440"/>
       </w:pPr>
     </w:lvl>
   </w:abstractNum>
-  <w:abstractNum w:abstractNumId="2" w15:restartNumberingAfterBreak="0">
+  <w:abstractNum w15:restartNumberingAfterBreak="0" w:abstractNumId="2">
     <w:nsid w:val="FFFFFF7E"/>
     <w:multiLevelType w:val="singleLevel"/>
     <w:tmpl w:val="DFAA4294"/>
@@ -832,13 +862,13 @@
       <w:lvlJc w:val="left"/>
       <w:pPr>
         <w:tabs>
-          <w:tab w:val="num" w:pos="1080"/>
+          <w:tab w:pos="1080" w:val="num"/>
         </w:tabs>
-        <w:ind w:left="1080" w:hanging="360"/>
+        <w:ind w:hanging="360" w:left="1080"/>
       </w:pPr>
     </w:lvl>
   </w:abstractNum>
-  <w:abstractNum w:abstractNumId="3" w15:restartNumberingAfterBreak="0">
+  <w:abstractNum w15:restartNumberingAfterBreak="0" w:abstractNumId="3">
     <w:nsid w:val="FFFFFF7F"/>
     <w:multiLevelType w:val="singleLevel"/>
     <w:tmpl w:val="A9A0F594"/>
@@ -849,13 +879,13 @@
       <w:lvlJc w:val="left"/>
       <w:pPr>
         <w:tabs>
-          <w:tab w:val="num" w:pos="720"/>
+          <w:tab w:pos="720" w:val="num"/>
         </w:tabs>
-        <w:ind w:left="720" w:hanging="360"/>
+        <w:ind w:hanging="360" w:left="720"/>
       </w:pPr>
     </w:lvl>
   </w:abstractNum>
-  <w:abstractNum w:abstractNumId="4" w15:restartNumberingAfterBreak="0">
+  <w:abstractNum w15:restartNumberingAfterBreak="0" w:abstractNumId="4">
     <w:nsid w:val="FFFFFF80"/>
     <w:multiLevelType w:val="singleLevel"/>
     <w:tmpl w:val="FA7C1ECA"/>
@@ -866,16 +896,16 @@
       <w:lvlJc w:val="left"/>
       <w:pPr>
         <w:tabs>
-          <w:tab w:val="num" w:pos="1800"/>
+          <w:tab w:pos="1800" w:val="num"/>
         </w:tabs>
-        <w:ind w:left="1800" w:hanging="360"/>
+        <w:ind w:hanging="360" w:left="1800"/>
       </w:pPr>
       <w:rPr>
         <w:rFonts w:ascii="Symbol" w:hAnsi="Symbol" w:hint="default"/>
       </w:rPr>
     </w:lvl>
   </w:abstractNum>
-  <w:abstractNum w:abstractNumId="5" w15:restartNumberingAfterBreak="0">
+  <w:abstractNum w15:restartNumberingAfterBreak="0" w:abstractNumId="5">
     <w:nsid w:val="FFFFFF81"/>
     <w:multiLevelType w:val="singleLevel"/>
     <w:tmpl w:val="10A022AC"/>
@@ -886,16 +916,16 @@
       <w:lvlJc w:val="left"/>
       <w:pPr>
         <w:tabs>
-          <w:tab w:val="num" w:pos="1440"/>
+          <w:tab w:pos="1440" w:val="num"/>
         </w:tabs>
-        <w:ind w:left="1440" w:hanging="360"/>
+        <w:ind w:hanging="360" w:left="1440"/>
       </w:pPr>
       <w:rPr>
         <w:rFonts w:ascii="Symbol" w:hAnsi="Symbol" w:hint="default"/>
       </w:rPr>
     </w:lvl>
   </w:abstractNum>
-  <w:abstractNum w:abstractNumId="6" w15:restartNumberingAfterBreak="0">
+  <w:abstractNum w15:restartNumberingAfterBreak="0" w:abstractNumId="6">
     <w:nsid w:val="FFFFFF82"/>
     <w:multiLevelType w:val="singleLevel"/>
     <w:tmpl w:val="1F041D4C"/>
@@ -906,16 +936,16 @@
       <w:lvlJc w:val="left"/>
       <w:pPr>
         <w:tabs>
-          <w:tab w:val="num" w:pos="1080"/>
+          <w:tab w:pos="1080" w:val="num"/>
         </w:tabs>
-        <w:ind w:left="1080" w:hanging="360"/>
+        <w:ind w:hanging="360" w:left="1080"/>
       </w:pPr>
       <w:rPr>
         <w:rFonts w:ascii="Symbol" w:hAnsi="Symbol" w:hint="default"/>
       </w:rPr>
     </w:lvl>
   </w:abstractNum>
-  <w:abstractNum w:abstractNumId="7" w15:restartNumberingAfterBreak="0">
+  <w:abstractNum w15:restartNumberingAfterBreak="0" w:abstractNumId="7">
     <w:nsid w:val="FFFFFF83"/>
     <w:multiLevelType w:val="singleLevel"/>
     <w:tmpl w:val="21A29210"/>
@@ -926,16 +956,16 @@
       <w:lvlJc w:val="left"/>
       <w:pPr>
         <w:tabs>
-          <w:tab w:val="num" w:pos="720"/>
+          <w:tab w:pos="720" w:val="num"/>
         </w:tabs>
-        <w:ind w:left="720" w:hanging="360"/>
+        <w:ind w:hanging="360" w:left="720"/>
       </w:pPr>
       <w:rPr>
         <w:rFonts w:ascii="Symbol" w:hAnsi="Symbol" w:hint="default"/>
       </w:rPr>
     </w:lvl>
   </w:abstractNum>
-  <w:abstractNum w:abstractNumId="8" w15:restartNumberingAfterBreak="0">
+  <w:abstractNum w15:restartNumberingAfterBreak="0" w:abstractNumId="8">
     <w:nsid w:val="FFFFFF88"/>
     <w:multiLevelType w:val="singleLevel"/>
     <w:tmpl w:val="AA46C56E"/>
@@ -946,13 +976,13 @@
       <w:lvlJc w:val="left"/>
       <w:pPr>
         <w:tabs>
-          <w:tab w:val="num" w:pos="360"/>
+          <w:tab w:pos="360" w:val="num"/>
         </w:tabs>
-        <w:ind w:left="360" w:hanging="360"/>
+        <w:ind w:hanging="360" w:left="360"/>
       </w:pPr>
     </w:lvl>
   </w:abstractNum>
-  <w:abstractNum w:abstractNumId="9" w15:restartNumberingAfterBreak="0">
+  <w:abstractNum w15:restartNumberingAfterBreak="0" w:abstractNumId="9">
     <w:nsid w:val="FFFFFF89"/>
     <w:multiLevelType w:val="singleLevel"/>
     <w:tmpl w:val="ED94D7F4"/>
@@ -963,9 +993,9 @@
       <w:lvlJc w:val="left"/>
       <w:pPr>
         <w:tabs>
-          <w:tab w:val="num" w:pos="360"/>
+          <w:tab w:pos="360" w:val="num"/>
         </w:tabs>
-        <w:ind w:left="360" w:hanging="360"/>
+        <w:ind w:hanging="360" w:left="360"/>
       </w:pPr>
       <w:rPr>
         <w:rFonts w:ascii="Symbol" w:hAnsi="Symbol" w:hint="default"/>
@@ -973,7 +1003,7 @@
     </w:lvl>
   </w:abstractNum>
   <w:abstractNum w:abstractNumId="990">
-    <w:nsid w:val="2c1ae401"/>
+    <w:nsid w:val="A990"/>
     <w:multiLevelType w:val="multilevel"/>
     <w:lvl w:ilvl="0">
       <w:numFmt w:val="bullet"/>
@@ -1085,14 +1115,14 @@
 </file>
 
 <file path=word/styles.xml><?xml version="1.0" encoding="utf-8"?>
-<w:styles xmlns:mc="http://schemas.openxmlformats.org/markup-compatibility/2006" xmlns:r="http://schemas.openxmlformats.org/officeDocument/2006/relationships" xmlns:w="http://schemas.openxmlformats.org/wordprocessingml/2006/main" xmlns:w14="http://schemas.microsoft.com/office/word/2010/wordml" xmlns:w15="http://schemas.microsoft.com/office/word/2012/wordml" xmlns:w16cex="http://schemas.microsoft.com/office/word/2018/wordml/cex" xmlns:w16cid="http://schemas.microsoft.com/office/word/2016/wordml/cid" xmlns:w16="http://schemas.microsoft.com/office/word/2018/wordml" xmlns:w16se="http://schemas.microsoft.com/office/word/2015/wordml/symex" mc:Ignorable="w14 w15 w16se w16cid w16 w16cex">
+<w:styles xmlns:mc="http://schemas.openxmlformats.org/markup-compatibility/2006" xmlns:r="http://schemas.openxmlformats.org/officeDocument/2006/relationships" xmlns:w="http://schemas.openxmlformats.org/wordprocessingml/2006/main" xmlns:w14="http://schemas.microsoft.com/office/word/2010/wordml" xmlns:w15="http://schemas.microsoft.com/office/word/2012/wordml" xmlns:w16="http://schemas.microsoft.com/office/word/2018/wordml" xmlns:w16cex="http://schemas.microsoft.com/office/word/2018/wordml/cex" xmlns:w16cid="http://schemas.microsoft.com/office/word/2016/wordml/cid" xmlns:w16se="http://schemas.microsoft.com/office/word/2015/wordml/symex" mc:Ignorable="w14 w15 w16se w16cid w16 w16cex">
   <w:docDefaults>
     <w:rPrDefault>
       <w:rPr>
-        <w:rFonts w:asciiTheme="minorHAnsi" w:eastAsiaTheme="minorHAnsi" w:hAnsiTheme="minorHAnsi" w:cstheme="minorBidi"/>
+        <w:rFonts w:asciiTheme="minorHAnsi" w:cstheme="minorBidi" w:eastAsiaTheme="minorHAnsi" w:hAnsiTheme="minorHAnsi"/>
         <w:sz w:val="24"/>
         <w:szCs w:val="24"/>
-        <w:lang w:val="en-US" w:eastAsia="en-US" w:bidi="ar-SA"/>
+        <w:lang w:bidi="ar-SA" w:eastAsia="en-US" w:val="en-US"/>
       </w:rPr>
     </w:rPrDefault>
     <w:pPrDefault>
@@ -1101,7 +1131,7 @@
       </w:pPr>
     </w:pPrDefault>
   </w:docDefaults>
-  <w:latentStyles w:defLockedState="0" w:defUIPriority="0" w:defSemiHidden="0" w:defUnhideWhenUsed="0" w:defQFormat="0" w:count="376">
+  <w:latentStyles w:count="376" w:defLockedState="0" w:defQFormat="0" w:defSemiHidden="0" w:defUIPriority="0" w:defUnhideWhenUsed="0">
     <w:lsdException w:name="index 1" w:semiHidden="1" w:unhideWhenUsed="1"/>
     <w:lsdException w:name="index 7" w:semiHidden="1" w:unhideWhenUsed="1"/>
     <w:lsdException w:name="index 8" w:semiHidden="1" w:unhideWhenUsed="1"/>
@@ -1435,7 +1465,7 @@
     <w:lsdException w:name="Unresolved Mention" w:semiHidden="1" w:uiPriority="99" w:unhideWhenUsed="1"/>
     <w:lsdException w:name="Smart Link" w:semiHidden="1" w:uiPriority="99" w:unhideWhenUsed="1"/>
   </w:latentStyles>
-  <w:style w:type="paragraph" w:default="1" w:styleId="Normal">
+  <w:style w:default="1" w:styleId="Normal" w:type="paragraph">
     <w:name w:val="Normal"/>
     <w:qFormat/>
     <w:rsid w:val="005033EB"/>
@@ -1443,7 +1473,7 @@
       <w:rFonts w:ascii="Tw Cen MT" w:hAnsi="Tw Cen MT"/>
     </w:rPr>
   </w:style>
-  <w:style w:type="paragraph" w:styleId="Heading1">
+  <w:style w:styleId="Heading1" w:type="paragraph">
     <w:name w:val="heading 1"/>
     <w:basedOn w:val="Normal"/>
     <w:next w:val="BodyText"/>
@@ -1453,11 +1483,11 @@
     <w:pPr>
       <w:keepNext/>
       <w:keepLines/>
-      <w:spacing w:before="480" w:after="120"/>
+      <w:spacing w:after="120" w:before="480"/>
       <w:outlineLvl w:val="0"/>
     </w:pPr>
     <w:rPr>
-      <w:rFonts w:eastAsiaTheme="majorEastAsia" w:cstheme="majorBidi"/>
+      <w:rFonts w:cstheme="majorBidi" w:eastAsiaTheme="majorEastAsia"/>
       <w:b/>
       <w:bCs/>
       <w:color w:val="002060"/>
@@ -1465,7 +1495,7 @@
       <w:szCs w:val="32"/>
     </w:rPr>
   </w:style>
-  <w:style w:type="paragraph" w:styleId="Heading2">
+  <w:style w:styleId="Heading2" w:type="paragraph">
     <w:name w:val="heading 2"/>
     <w:basedOn w:val="Normal"/>
     <w:next w:val="BodyText"/>
@@ -1476,11 +1506,11 @@
     <w:pPr>
       <w:keepNext/>
       <w:keepLines/>
-      <w:spacing w:before="200" w:after="120"/>
+      <w:spacing w:after="120" w:before="200"/>
       <w:outlineLvl w:val="1"/>
     </w:pPr>
     <w:rPr>
-      <w:rFonts w:eastAsiaTheme="majorEastAsia" w:cstheme="majorBidi"/>
+      <w:rFonts w:cstheme="majorBidi" w:eastAsiaTheme="majorEastAsia"/>
       <w:b/>
       <w:bCs/>
       <w:color w:val="0070C0"/>
@@ -1488,7 +1518,7 @@
       <w:szCs w:val="32"/>
     </w:rPr>
   </w:style>
-  <w:style w:type="paragraph" w:styleId="Heading3">
+  <w:style w:styleId="Heading3" w:type="paragraph">
     <w:name w:val="heading 3"/>
     <w:basedOn w:val="Normal"/>
     <w:next w:val="BodyText"/>
@@ -1499,19 +1529,19 @@
     <w:pPr>
       <w:keepNext/>
       <w:keepLines/>
-      <w:spacing w:before="200" w:after="0"/>
+      <w:spacing w:after="0" w:before="200"/>
       <w:outlineLvl w:val="2"/>
     </w:pPr>
     <w:rPr>
-      <w:rFonts w:eastAsiaTheme="majorEastAsia" w:cstheme="majorBidi"/>
+      <w:rFonts w:cstheme="majorBidi" w:eastAsiaTheme="majorEastAsia"/>
       <w:b/>
       <w:bCs/>
-      <w:color w:val="4F81BD" w:themeColor="accent1"/>
+      <w:color w:themeColor="accent1" w:val="4F81BD"/>
       <w:sz w:val="28"/>
       <w:szCs w:val="28"/>
     </w:rPr>
   </w:style>
-  <w:style w:type="paragraph" w:styleId="Heading4">
+  <w:style w:styleId="Heading4" w:type="paragraph">
     <w:name w:val="heading 4"/>
     <w:basedOn w:val="Normal"/>
     <w:next w:val="BodyText"/>
@@ -1521,17 +1551,17 @@
     <w:pPr>
       <w:keepNext/>
       <w:keepLines/>
-      <w:spacing w:before="200" w:after="0"/>
+      <w:spacing w:after="0" w:before="200"/>
       <w:outlineLvl w:val="3"/>
     </w:pPr>
     <w:rPr>
-      <w:rFonts w:asciiTheme="majorHAnsi" w:eastAsiaTheme="majorEastAsia" w:hAnsiTheme="majorHAnsi" w:cstheme="majorBidi"/>
+      <w:rFonts w:asciiTheme="majorHAnsi" w:cstheme="majorBidi" w:eastAsiaTheme="majorEastAsia" w:hAnsiTheme="majorHAnsi"/>
       <w:b/>
       <w:bCs/>
-      <w:color w:val="4F81BD" w:themeColor="accent1"/>
-    </w:rPr>
-  </w:style>
-  <w:style w:type="paragraph" w:styleId="Heading5">
+      <w:color w:themeColor="accent1" w:val="4F81BD"/>
+    </w:rPr>
+  </w:style>
+  <w:style w:styleId="Heading5" w:type="paragraph">
     <w:name w:val="heading 5"/>
     <w:basedOn w:val="Normal"/>
     <w:next w:val="BodyText"/>
@@ -1541,17 +1571,17 @@
     <w:pPr>
       <w:keepNext/>
       <w:keepLines/>
-      <w:spacing w:before="200" w:after="0"/>
+      <w:spacing w:after="0" w:before="200"/>
       <w:outlineLvl w:val="4"/>
     </w:pPr>
     <w:rPr>
-      <w:rFonts w:asciiTheme="majorHAnsi" w:eastAsiaTheme="majorEastAsia" w:hAnsiTheme="majorHAnsi" w:cstheme="majorBidi"/>
+      <w:rFonts w:asciiTheme="majorHAnsi" w:cstheme="majorBidi" w:eastAsiaTheme="majorEastAsia" w:hAnsiTheme="majorHAnsi"/>
       <w:i/>
       <w:iCs/>
-      <w:color w:val="4F81BD" w:themeColor="accent1"/>
-    </w:rPr>
-  </w:style>
-  <w:style w:type="paragraph" w:styleId="Heading6">
+      <w:color w:themeColor="accent1" w:val="4F81BD"/>
+    </w:rPr>
+  </w:style>
+  <w:style w:styleId="Heading6" w:type="paragraph">
     <w:name w:val="heading 6"/>
     <w:basedOn w:val="Normal"/>
     <w:next w:val="BodyText"/>
@@ -1561,15 +1591,15 @@
     <w:pPr>
       <w:keepNext/>
       <w:keepLines/>
-      <w:spacing w:before="200" w:after="0"/>
+      <w:spacing w:after="0" w:before="200"/>
       <w:outlineLvl w:val="5"/>
     </w:pPr>
     <w:rPr>
-      <w:rFonts w:asciiTheme="majorHAnsi" w:eastAsiaTheme="majorEastAsia" w:hAnsiTheme="majorHAnsi" w:cstheme="majorBidi"/>
-      <w:color w:val="4F81BD" w:themeColor="accent1"/>
-    </w:rPr>
-  </w:style>
-  <w:style w:type="paragraph" w:styleId="Heading7">
+      <w:rFonts w:asciiTheme="majorHAnsi" w:cstheme="majorBidi" w:eastAsiaTheme="majorEastAsia" w:hAnsiTheme="majorHAnsi"/>
+      <w:color w:themeColor="accent1" w:val="4F81BD"/>
+    </w:rPr>
+  </w:style>
+  <w:style w:styleId="Heading7" w:type="paragraph">
     <w:name w:val="heading 7"/>
     <w:basedOn w:val="Normal"/>
     <w:next w:val="BodyText"/>
@@ -1579,15 +1609,15 @@
     <w:pPr>
       <w:keepNext/>
       <w:keepLines/>
-      <w:spacing w:before="200" w:after="0"/>
+      <w:spacing w:after="0" w:before="200"/>
       <w:outlineLvl w:val="6"/>
     </w:pPr>
     <w:rPr>
-      <w:rFonts w:asciiTheme="majorHAnsi" w:eastAsiaTheme="majorEastAsia" w:hAnsiTheme="majorHAnsi" w:cstheme="majorBidi"/>
-      <w:color w:val="4F81BD" w:themeColor="accent1"/>
-    </w:rPr>
-  </w:style>
-  <w:style w:type="paragraph" w:styleId="Heading8">
+      <w:rFonts w:asciiTheme="majorHAnsi" w:cstheme="majorBidi" w:eastAsiaTheme="majorEastAsia" w:hAnsiTheme="majorHAnsi"/>
+      <w:color w:themeColor="accent1" w:val="4F81BD"/>
+    </w:rPr>
+  </w:style>
+  <w:style w:styleId="Heading8" w:type="paragraph">
     <w:name w:val="heading 8"/>
     <w:basedOn w:val="Normal"/>
     <w:next w:val="BodyText"/>
@@ -1597,15 +1627,15 @@
     <w:pPr>
       <w:keepNext/>
       <w:keepLines/>
-      <w:spacing w:before="200" w:after="0"/>
+      <w:spacing w:after="0" w:before="200"/>
       <w:outlineLvl w:val="7"/>
     </w:pPr>
     <w:rPr>
-      <w:rFonts w:asciiTheme="majorHAnsi" w:eastAsiaTheme="majorEastAsia" w:hAnsiTheme="majorHAnsi" w:cstheme="majorBidi"/>
-      <w:color w:val="4F81BD" w:themeColor="accent1"/>
-    </w:rPr>
-  </w:style>
-  <w:style w:type="paragraph" w:styleId="Heading9">
+      <w:rFonts w:asciiTheme="majorHAnsi" w:cstheme="majorBidi" w:eastAsiaTheme="majorEastAsia" w:hAnsiTheme="majorHAnsi"/>
+      <w:color w:themeColor="accent1" w:val="4F81BD"/>
+    </w:rPr>
+  </w:style>
+  <w:style w:styleId="Heading9" w:type="paragraph">
     <w:name w:val="heading 9"/>
     <w:basedOn w:val="Normal"/>
     <w:next w:val="BodyText"/>
@@ -1615,66 +1645,66 @@
     <w:pPr>
       <w:keepNext/>
       <w:keepLines/>
-      <w:spacing w:before="200" w:after="0"/>
+      <w:spacing w:after="0" w:before="200"/>
       <w:outlineLvl w:val="8"/>
     </w:pPr>
     <w:rPr>
-      <w:rFonts w:asciiTheme="majorHAnsi" w:eastAsiaTheme="majorEastAsia" w:hAnsiTheme="majorHAnsi" w:cstheme="majorBidi"/>
-      <w:color w:val="4F81BD" w:themeColor="accent1"/>
-    </w:rPr>
-  </w:style>
-  <w:style w:type="character" w:default="1" w:styleId="DefaultParagraphFont">
+      <w:rFonts w:asciiTheme="majorHAnsi" w:cstheme="majorBidi" w:eastAsiaTheme="majorEastAsia" w:hAnsiTheme="majorHAnsi"/>
+      <w:color w:themeColor="accent1" w:val="4F81BD"/>
+    </w:rPr>
+  </w:style>
+  <w:style w:default="1" w:styleId="DefaultParagraphFont" w:type="character">
     <w:name w:val="Default Paragraph Font"/>
     <w:uiPriority w:val="1"/>
     <w:semiHidden/>
     <w:unhideWhenUsed/>
   </w:style>
-  <w:style w:type="table" w:default="1" w:styleId="TableNormal">
+  <w:style w:default="1" w:styleId="TableNormal" w:type="table">
     <w:name w:val="Normal Table"/>
     <w:uiPriority w:val="99"/>
     <w:semiHidden/>
     <w:unhideWhenUsed/>
     <w:tblPr>
-      <w:tblInd w:w="0" w:type="dxa"/>
+      <w:tblInd w:type="dxa" w:w="0"/>
       <w:tblCellMar>
-        <w:top w:w="0" w:type="dxa"/>
-        <w:left w:w="108" w:type="dxa"/>
-        <w:bottom w:w="0" w:type="dxa"/>
-        <w:right w:w="108" w:type="dxa"/>
+        <w:top w:type="dxa" w:w="0"/>
+        <w:left w:type="dxa" w:w="108"/>
+        <w:bottom w:type="dxa" w:w="0"/>
+        <w:right w:type="dxa" w:w="108"/>
       </w:tblCellMar>
     </w:tblPr>
   </w:style>
-  <w:style w:type="numbering" w:default="1" w:styleId="NoList">
+  <w:style w:default="1" w:styleId="NoList" w:type="numbering">
     <w:name w:val="No List"/>
     <w:uiPriority w:val="99"/>
     <w:semiHidden/>
     <w:unhideWhenUsed/>
   </w:style>
-  <w:style w:type="paragraph" w:styleId="BodyText">
+  <w:style w:styleId="BodyText" w:type="paragraph">
     <w:name w:val="Body Text"/>
     <w:basedOn w:val="Normal"/>
     <w:link w:val="BodyTextChar"/>
     <w:qFormat/>
     <w:rsid w:val="005033EB"/>
     <w:pPr>
-      <w:spacing w:before="180" w:after="180"/>
+      <w:spacing w:after="180" w:before="180"/>
     </w:pPr>
   </w:style>
-  <w:style w:type="paragraph" w:customStyle="1" w:styleId="FirstParagraph">
+  <w:style w:customStyle="1" w:styleId="FirstParagraph" w:type="paragraph">
     <w:name w:val="First Paragraph"/>
     <w:basedOn w:val="BodyText"/>
     <w:next w:val="BodyText"/>
     <w:qFormat/>
   </w:style>
-  <w:style w:type="paragraph" w:customStyle="1" w:styleId="Compact">
+  <w:style w:customStyle="1" w:styleId="Compact" w:type="paragraph">
     <w:name w:val="Compact"/>
     <w:basedOn w:val="BodyText"/>
     <w:qFormat/>
     <w:pPr>
-      <w:spacing w:before="36" w:after="36"/>
+      <w:spacing w:after="36" w:before="36"/>
     </w:pPr>
   </w:style>
-  <w:style w:type="paragraph" w:styleId="Title">
+  <w:style w:styleId="Title" w:type="paragraph">
     <w:name w:val="Title"/>
     <w:basedOn w:val="Normal"/>
     <w:next w:val="BodyText"/>
@@ -1683,11 +1713,11 @@
     <w:pPr>
       <w:keepNext/>
       <w:keepLines/>
-      <w:spacing w:before="480" w:after="240"/>
+      <w:spacing w:after="240" w:before="480"/>
       <w:jc w:val="center"/>
     </w:pPr>
     <w:rPr>
-      <w:rFonts w:eastAsiaTheme="majorEastAsia" w:cstheme="majorBidi"/>
+      <w:rFonts w:cstheme="majorBidi" w:eastAsiaTheme="majorEastAsia"/>
       <w:b/>
       <w:bCs/>
       <w:color w:val="002060"/>
@@ -1695,7 +1725,7 @@
       <w:szCs w:val="36"/>
     </w:rPr>
   </w:style>
-  <w:style w:type="paragraph" w:styleId="Subtitle">
+  <w:style w:styleId="Subtitle" w:type="paragraph">
     <w:name w:val="Subtitle"/>
     <w:basedOn w:val="Title"/>
     <w:next w:val="BodyText"/>
@@ -1708,7 +1738,7 @@
       <w:szCs w:val="30"/>
     </w:rPr>
   </w:style>
-  <w:style w:type="paragraph" w:customStyle="1" w:styleId="Author">
+  <w:style w:customStyle="1" w:styleId="Author" w:type="paragraph">
     <w:name w:val="Author"/>
     <w:next w:val="BodyText"/>
     <w:qFormat/>
@@ -1722,7 +1752,7 @@
       <w:rFonts w:ascii="Tw Cen MT" w:hAnsi="Tw Cen MT"/>
     </w:rPr>
   </w:style>
-  <w:style w:type="paragraph" w:styleId="Date">
+  <w:style w:styleId="Date" w:type="paragraph">
     <w:name w:val="Date"/>
     <w:next w:val="BodyText"/>
     <w:qFormat/>
@@ -1737,7 +1767,7 @@
       <w:color w:val="002060"/>
     </w:rPr>
   </w:style>
-  <w:style w:type="paragraph" w:customStyle="1" w:styleId="Abstract">
+  <w:style w:customStyle="1" w:styleId="Abstract" w:type="paragraph">
     <w:name w:val="Abstract"/>
     <w:basedOn w:val="Normal"/>
     <w:next w:val="BodyText"/>
@@ -1745,19 +1775,19 @@
     <w:pPr>
       <w:keepNext/>
       <w:keepLines/>
-      <w:spacing w:before="300" w:after="300"/>
+      <w:spacing w:after="300" w:before="300"/>
     </w:pPr>
     <w:rPr>
       <w:sz w:val="20"/>
       <w:szCs w:val="20"/>
     </w:rPr>
   </w:style>
-  <w:style w:type="paragraph" w:styleId="Bibliography">
+  <w:style w:styleId="Bibliography" w:type="paragraph">
     <w:name w:val="Bibliography"/>
     <w:basedOn w:val="Normal"/>
     <w:qFormat/>
   </w:style>
-  <w:style w:type="paragraph" w:styleId="BlockText">
+  <w:style w:styleId="BlockText" w:type="paragraph">
     <w:name w:val="Block Text"/>
     <w:basedOn w:val="BodyText"/>
     <w:next w:val="BodyText"/>
@@ -1767,39 +1797,39 @@
     <w:rsid w:val="001F4343"/>
     <w:pPr>
       <w:pBdr>
-        <w:left w:val="single" w:sz="24" w:space="4" w:color="FFC000"/>
+        <w:left w:color="FFC000" w:space="4" w:sz="24" w:val="single"/>
       </w:pBdr>
-      <w:spacing w:before="240" w:after="240"/>
+      <w:spacing w:after="240" w:before="240"/>
     </w:pPr>
     <w:rPr>
-      <w:rFonts w:eastAsiaTheme="majorEastAsia" w:cstheme="majorBidi"/>
+      <w:rFonts w:cstheme="majorBidi" w:eastAsiaTheme="majorEastAsia"/>
       <w:bCs/>
       <w:szCs w:val="20"/>
     </w:rPr>
   </w:style>
-  <w:style w:type="paragraph" w:styleId="FootnoteText">
+  <w:style w:styleId="FootnoteText" w:type="paragraph">
     <w:name w:val="footnote text"/>
     <w:basedOn w:val="Normal"/>
     <w:uiPriority w:val="9"/>
     <w:unhideWhenUsed/>
     <w:qFormat/>
   </w:style>
-  <w:style w:type="table" w:customStyle="1" w:styleId="Table">
+  <w:style w:customStyle="1" w:styleId="Table" w:type="table">
     <w:name w:val="Table"/>
     <w:semiHidden/>
     <w:unhideWhenUsed/>
     <w:qFormat/>
     <w:tblPr>
-      <w:tblInd w:w="0" w:type="dxa"/>
+      <w:tblInd w:type="dxa" w:w="0"/>
       <w:tblCellMar>
-        <w:top w:w="0" w:type="dxa"/>
-        <w:left w:w="108" w:type="dxa"/>
-        <w:bottom w:w="0" w:type="dxa"/>
-        <w:right w:w="108" w:type="dxa"/>
+        <w:top w:type="dxa" w:w="0"/>
+        <w:left w:type="dxa" w:w="108"/>
+        <w:bottom w:type="dxa" w:w="0"/>
+        <w:right w:type="dxa" w:w="108"/>
       </w:tblCellMar>
     </w:tblPr>
   </w:style>
-  <w:style w:type="paragraph" w:customStyle="1" w:styleId="DefinitionTerm">
+  <w:style w:customStyle="1" w:styleId="DefinitionTerm" w:type="paragraph">
     <w:name w:val="Definition Term"/>
     <w:basedOn w:val="Normal"/>
     <w:next w:val="Definition"/>
@@ -1812,11 +1842,11 @@
       <w:b/>
     </w:rPr>
   </w:style>
-  <w:style w:type="paragraph" w:customStyle="1" w:styleId="Definition">
+  <w:style w:customStyle="1" w:styleId="Definition" w:type="paragraph">
     <w:name w:val="Definition"/>
     <w:basedOn w:val="Normal"/>
   </w:style>
-  <w:style w:type="paragraph" w:styleId="Caption">
+  <w:style w:styleId="Caption" w:type="paragraph">
     <w:name w:val="caption"/>
     <w:basedOn w:val="Normal"/>
     <w:link w:val="CaptionChar"/>
@@ -1829,22 +1859,22 @@
       <w:i/>
     </w:rPr>
   </w:style>
-  <w:style w:type="paragraph" w:customStyle="1" w:styleId="TableCaption">
+  <w:style w:customStyle="1" w:styleId="TableCaption" w:type="paragraph">
     <w:name w:val="Table Caption"/>
     <w:basedOn w:val="Caption"/>
     <w:pPr>
       <w:keepNext/>
     </w:pPr>
   </w:style>
-  <w:style w:type="paragraph" w:customStyle="1" w:styleId="ImageCaption">
+  <w:style w:customStyle="1" w:styleId="ImageCaption" w:type="paragraph">
     <w:name w:val="Image Caption"/>
     <w:basedOn w:val="Caption"/>
   </w:style>
-  <w:style w:type="paragraph" w:customStyle="1" w:styleId="Figure">
+  <w:style w:customStyle="1" w:styleId="Figure" w:type="paragraph">
     <w:name w:val="Figure"/>
     <w:basedOn w:val="Normal"/>
   </w:style>
-  <w:style w:type="paragraph" w:customStyle="1" w:styleId="CaptionedFigure">
+  <w:style w:customStyle="1" w:styleId="CaptionedFigure" w:type="paragraph">
     <w:name w:val="Captioned Figure"/>
     <w:basedOn w:val="Figure"/>
     <w:rsid w:val="004331FF"/>
@@ -1853,7 +1883,7 @@
       <w:jc w:val="center"/>
     </w:pPr>
   </w:style>
-  <w:style w:type="character" w:customStyle="1" w:styleId="CaptionChar">
+  <w:style w:customStyle="1" w:styleId="CaptionChar" w:type="character">
     <w:name w:val="Caption Char"/>
     <w:basedOn w:val="DefaultParagraphFont"/>
     <w:link w:val="Caption"/>
@@ -1862,7 +1892,7 @@
       <w:i/>
     </w:rPr>
   </w:style>
-  <w:style w:type="character" w:customStyle="1" w:styleId="VerbatimChar">
+  <w:style w:customStyle="1" w:styleId="VerbatimChar" w:type="character">
     <w:name w:val="Verbatim Char"/>
     <w:basedOn w:val="BodyTextChar"/>
     <w:rsid w:val="004331FF"/>
@@ -1872,7 +1902,7 @@
       <w:sz w:val="21"/>
     </w:rPr>
   </w:style>
-  <w:style w:type="character" w:styleId="FootnoteReference">
+  <w:style w:styleId="FootnoteReference" w:type="character">
     <w:name w:val="footnote reference"/>
     <w:basedOn w:val="CaptionChar"/>
     <w:rPr>
@@ -1880,15 +1910,15 @@
       <w:vertAlign w:val="superscript"/>
     </w:rPr>
   </w:style>
-  <w:style w:type="character" w:styleId="Hyperlink">
+  <w:style w:styleId="Hyperlink" w:type="character">
     <w:name w:val="Hyperlink"/>
     <w:basedOn w:val="CaptionChar"/>
     <w:rPr>
       <w:i/>
-      <w:color w:val="4F81BD" w:themeColor="accent1"/>
-    </w:rPr>
-  </w:style>
-  <w:style w:type="paragraph" w:styleId="TOCHeading">
+      <w:color w:themeColor="accent1" w:val="4F81BD"/>
+    </w:rPr>
+  </w:style>
+  <w:style w:styleId="TOCHeading" w:type="paragraph">
     <w:name w:val="TOC Heading"/>
     <w:basedOn w:val="Heading1"/>
     <w:next w:val="BodyText"/>
@@ -1902,10 +1932,10 @@
     <w:rPr>
       <w:b w:val="0"/>
       <w:bCs w:val="0"/>
-      <w:color w:val="365F91" w:themeColor="accent1" w:themeShade="BF"/>
-    </w:rPr>
-  </w:style>
-  <w:style w:type="character" w:customStyle="1" w:styleId="Underline">
+      <w:color w:themeColor="accent1" w:themeShade="BF" w:val="365F91"/>
+    </w:rPr>
+  </w:style>
+  <w:style w:customStyle="1" w:styleId="Underline" w:type="character">
     <w:name w:val="Underline"/>
     <w:basedOn w:val="DefaultParagraphFont"/>
     <w:uiPriority w:val="1"/>
@@ -1915,7 +1945,7 @@
       <w:u w:val="single"/>
     </w:rPr>
   </w:style>
-  <w:style w:type="character" w:customStyle="1" w:styleId="BodyTextChar">
+  <w:style w:customStyle="1" w:styleId="BodyTextChar" w:type="character">
     <w:name w:val="Body Text Char"/>
     <w:basedOn w:val="DefaultParagraphFont"/>
     <w:link w:val="BodyText"/>
@@ -1924,7 +1954,7 @@
       <w:rFonts w:ascii="Tw Cen MT" w:hAnsi="Tw Cen MT"/>
     </w:rPr>
   </w:style>
-  <w:style w:type="character" w:customStyle="1" w:styleId="Highlight">
+  <w:style w:customStyle="1" w:styleId="Highlight" w:type="character">
     <w:name w:val="Highlight"/>
     <w:basedOn w:val="Underline"/>
     <w:uiPriority w:val="1"/>
@@ -1932,11 +1962,11 @@
     <w:rsid w:val="00813E47"/>
     <w:rPr>
       <w:u w:val="none"/>
-      <w:bdr w:val="none" w:sz="0" w:space="0" w:color="auto"/>
-      <w:shd w:val="clear" w:color="auto" w:fill="FFFF00"/>
-    </w:rPr>
-  </w:style>
-  <w:style w:type="paragraph" w:styleId="Footer">
+      <w:bdr w:color="auto" w:space="0" w:sz="0" w:val="none"/>
+      <w:shd w:color="auto" w:fill="FFFF00" w:val="clear"/>
+    </w:rPr>
+  </w:style>
+  <w:style w:styleId="Footer" w:type="paragraph">
     <w:name w:val="footer"/>
     <w:basedOn w:val="Normal"/>
     <w:link w:val="FooterChar"/>
@@ -1944,13 +1974,13 @@
     <w:rsid w:val="002763BC"/>
     <w:pPr>
       <w:tabs>
-        <w:tab w:val="center" w:pos="4680"/>
-        <w:tab w:val="right" w:pos="9360"/>
+        <w:tab w:pos="4680" w:val="center"/>
+        <w:tab w:pos="9360" w:val="right"/>
       </w:tabs>
       <w:spacing w:after="0"/>
     </w:pPr>
   </w:style>
-  <w:style w:type="character" w:customStyle="1" w:styleId="FooterChar">
+  <w:style w:customStyle="1" w:styleId="FooterChar" w:type="character">
     <w:name w:val="Footer Char"/>
     <w:basedOn w:val="DefaultParagraphFont"/>
     <w:link w:val="Footer"/>
@@ -1959,14 +1989,14 @@
       <w:rFonts w:ascii="Tw Cen MT" w:hAnsi="Tw Cen MT"/>
     </w:rPr>
   </w:style>
-  <w:style w:type="character" w:styleId="PageNumber">
+  <w:style w:styleId="PageNumber" w:type="character">
     <w:name w:val="page number"/>
     <w:basedOn w:val="DefaultParagraphFont"/>
     <w:semiHidden/>
     <w:unhideWhenUsed/>
     <w:rsid w:val="002763BC"/>
   </w:style>
-  <w:style w:type="paragraph" w:styleId="Header">
+  <w:style w:styleId="Header" w:type="paragraph">
     <w:name w:val="header"/>
     <w:basedOn w:val="Normal"/>
     <w:link w:val="HeaderChar"/>
@@ -1974,13 +2004,13 @@
     <w:rsid w:val="002763BC"/>
     <w:pPr>
       <w:tabs>
-        <w:tab w:val="center" w:pos="4680"/>
-        <w:tab w:val="right" w:pos="9360"/>
+        <w:tab w:pos="4680" w:val="center"/>
+        <w:tab w:pos="9360" w:val="right"/>
       </w:tabs>
       <w:spacing w:after="0"/>
     </w:pPr>
   </w:style>
-  <w:style w:type="character" w:customStyle="1" w:styleId="HeaderChar">
+  <w:style w:customStyle="1" w:styleId="HeaderChar" w:type="character">
     <w:name w:val="Header Char"/>
     <w:basedOn w:val="DefaultParagraphFont"/>
     <w:link w:val="Header"/>

</xml_diff>

<commit_message>
re-did headings to accomodate reveal.js
</commit_message>
<xml_diff>
--- a/data-driven-report-demo/data-driven-report-demo.docx
+++ b/data-driven-report-demo/data-driven-report-demo.docx
@@ -211,7 +211,7 @@
       </w:hyperlink>
     </w:p>
     <w:bookmarkEnd w:id="23"/>
-    <w:bookmarkStart w:id="25" w:name="results"/>
+    <w:bookmarkStart w:id="27" w:name="results"/>
     <w:p>
       <w:pPr>
         <w:pStyle w:val="Heading1"/>
@@ -228,9 +228,18 @@
         <w:t xml:space="preserve">Results indicate the per capita GDP and life expectancy are related in a non-linear way.</w:t>
       </w:r>
     </w:p>
+    <w:bookmarkStart w:id="25" w:name="graph"/>
     <w:p>
       <w:pPr>
-        <w:pStyle w:val="BodyText"/>
+        <w:pStyle w:val="Heading2"/>
+      </w:pPr>
+      <w:r>
+        <w:t xml:space="preserve">Graph</w:t>
+      </w:r>
+    </w:p>
+    <w:p>
+      <w:pPr>
+        <w:pStyle w:val="FirstParagraph"/>
       </w:pPr>
       <w:r>
         <w:drawing>
@@ -273,6 +282,16 @@
             </a:graphic>
           </wp:inline>
         </w:drawing>
+      </w:r>
+    </w:p>
+    <w:bookmarkEnd w:id="25"/>
+    <w:bookmarkStart w:id="26" w:name="table"/>
+    <w:p>
+      <w:pPr>
+        <w:pStyle w:val="Heading2"/>
+      </w:pPr>
+      <w:r>
+        <w:t xml:space="preserve">Table</w:t>
       </w:r>
     </w:p>
     <w:p>
@@ -626,8 +645,9 @@
         </w:tc>
       </w:tr>
     </w:tbl>
-    <w:bookmarkEnd w:id="25"/>
-    <w:bookmarkStart w:id="26" w:name="discussion"/>
+    <w:bookmarkEnd w:id="26"/>
+    <w:bookmarkEnd w:id="27"/>
+    <w:bookmarkStart w:id="28" w:name="discussion"/>
     <w:p>
       <w:pPr>
         <w:pStyle w:val="Heading1"/>
@@ -654,7 +674,7 @@
         <w:t xml:space="preserve">GDP and life expectancy appear to be related. These findings may have implications for public health policy, for development policy, for intervention, and for advocacy.</w:t>
       </w:r>
     </w:p>
-    <w:bookmarkEnd w:id="26"/>
+    <w:bookmarkEnd w:id="28"/>
     <w:sectPr>
       <w:footerReference r:id="rId10" w:type="even"/>
       <w:footerReference r:id="rId9" w:type="default"/>

</xml_diff>